<commit_message>
Supports more control types
blow off, modulation, load/unload
</commit_message>
<xml_diff>
--- a/Compressor/Single Compressor VFD/template.docx
+++ b/Compressor/Single Compressor VFD/template.docx
@@ -581,6 +581,9 @@
             </w:pPr>
             <w:r>
               <w:t>2.4146</w:t>
+            </w:r>
+            <w:r>
+              <w:t>.2</w:t>
             </w:r>
           </w:p>
         </w:tc>
@@ -1174,7 +1177,7 @@
                 <w:snapToGrid w:val="0"/>
               </w:rPr>
               <w:lastRenderedPageBreak/>
-              <w:t>RPM</w:t>
+              <w:t>Load</w:t>
             </w:r>
             <w:r>
               <w:rPr>
@@ -2917,7 +2920,7 @@
           <w:b/>
           <w:color w:val="000000"/>
         </w:rPr>
-        <w:t>RPM</w:t>
+        <w:t>Load</w:t>
       </w:r>
       <w:r>
         <w:rPr>
@@ -2926,6 +2929,35 @@
           <w:color w:val="000000"/>
         </w:rPr>
         <w:t>.</w:t>
+      </w:r>
+    </w:p>
+    <w:p>
+      <w:pPr>
+        <w:pBdr>
+          <w:top w:val="nil"/>
+          <w:left w:val="nil"/>
+          <w:bottom w:val="nil"/>
+          <w:right w:val="nil"/>
+          <w:between w:val="nil"/>
+        </w:pBdr>
+        <w:spacing w:before="120" w:line="360" w:lineRule="auto"/>
+        <w:rPr>
+          <w:rFonts w:eastAsia="Times New Roman"/>
+          <w:b/>
+          <w:color w:val="000000"/>
+        </w:rPr>
+      </w:pPr>
+      <w:r>
+        <w:tab/>
+      </w:r>
+      <w:r>
+        <w:t>Notice that a linear proportion is not exactly followed for VFD power consumption. This is a result of losses incurred by the variable frequency drive, which reduces the motor's efficiency. Therefore, with VFD control, as the flow rate decreases, the VFD/motor system efficiency decreases. Consequently, the actual power consumption is higher than the theoretical power consumption estimated by the linear proportion, with more deviation at lower flow rates. More accurate power consumption estimates can be obtained for varying flows if pump or fan curves from the manufacturers are available.</w:t>
+      </w:r>
+      <w:r>
+        <w:t xml:space="preserve"> </w:t>
+      </w:r>
+      <w:r>
+        <w:t>The figure below shows the power consumption of an air compressor as a function of the control scheme and fractional capacity, or CFM production compared against the maximum rated value. This is used to gauge the power consumption of the existing system.</w:t>
       </w:r>
     </w:p>
     <w:p>
@@ -2938,24 +2970,173 @@
           <w:between w:val="nil"/>
         </w:pBdr>
         <w:spacing w:line="360" w:lineRule="auto"/>
+        <w:ind w:firstLine="720"/>
+        <w:jc w:val="center"/>
+        <w:rPr>
+          <w:rFonts w:eastAsia="Times New Roman"/>
+          <w:b/>
+          <w:color w:val="000000"/>
+        </w:rPr>
+      </w:pPr>
+      <w:r>
+        <w:rPr>
+          <w:rFonts w:eastAsia="Times New Roman"/>
+          <w:b/>
+          <w:noProof/>
+          <w:color w:val="000000"/>
+        </w:rPr>
+        <w:lastRenderedPageBreak/>
+        <w:drawing>
+          <wp:inline distT="0" distB="0" distL="0" distR="0" wp14:anchorId="7421B712" wp14:editId="49321106">
+            <wp:extent cx="4114800" cy="3163824"/>
+            <wp:effectExtent l="0" t="0" r="0" b="0"/>
+            <wp:docPr id="4" name="Picture 3" descr="Chart, line chart&#10;&#10;Description automatically generated"/>
+            <wp:cNvGraphicFramePr/>
+            <a:graphic xmlns:a="http://schemas.openxmlformats.org/drawingml/2006/main">
+              <a:graphicData uri="http://schemas.openxmlformats.org/drawingml/2006/picture">
+                <pic:pic xmlns:pic="http://schemas.openxmlformats.org/drawingml/2006/picture">
+                  <pic:nvPicPr>
+                    <pic:cNvPr id="4" name="Picture 3" descr="Chart, line chart&#10;&#10;Description automatically generated"/>
+                    <pic:cNvPicPr/>
+                  </pic:nvPicPr>
+                  <pic:blipFill>
+                    <a:blip r:embed="rId9" cstate="print">
+                      <a:extLst>
+                        <a:ext uri="{28A0092B-C50C-407E-A947-70E740481C1C}">
+                          <a14:useLocalDpi xmlns:a14="http://schemas.microsoft.com/office/drawing/2010/main" val="0"/>
+                        </a:ext>
+                      </a:extLst>
+                    </a:blip>
+                    <a:srcRect/>
+                    <a:stretch>
+                      <a:fillRect/>
+                    </a:stretch>
+                  </pic:blipFill>
+                  <pic:spPr bwMode="auto">
+                    <a:xfrm>
+                      <a:off x="0" y="0"/>
+                      <a:ext cx="4114800" cy="3163824"/>
+                    </a:xfrm>
+                    <a:prstGeom prst="rect">
+                      <a:avLst/>
+                    </a:prstGeom>
+                    <a:noFill/>
+                  </pic:spPr>
+                </pic:pic>
+              </a:graphicData>
+            </a:graphic>
+          </wp:inline>
+        </w:drawing>
+      </w:r>
+      <w:bookmarkStart w:id="1" w:name="_Hlk103245661"/>
+    </w:p>
+    <w:p>
+      <w:pPr>
+        <w:pBdr>
+          <w:top w:val="nil"/>
+          <w:left w:val="nil"/>
+          <w:bottom w:val="nil"/>
+          <w:right w:val="nil"/>
+          <w:between w:val="nil"/>
+        </w:pBdr>
+        <w:spacing w:before="120" w:line="360" w:lineRule="auto"/>
+        <w:jc w:val="center"/>
+        <w:rPr>
+          <w:rFonts w:eastAsia="Times New Roman"/>
+          <w:b/>
+          <w:color w:val="000000"/>
+        </w:rPr>
+      </w:pPr>
+      <w:r>
+        <w:rPr>
+          <w:b/>
+        </w:rPr>
+        <w:t xml:space="preserve">Figure </w:t>
+      </w:r>
+      <w:r>
+        <w:rPr>
+          <w:b/>
+        </w:rPr>
+        <w:fldChar w:fldCharType="begin"/>
+      </w:r>
+      <w:r>
+        <w:rPr>
+          <w:b/>
+        </w:rPr>
+        <w:instrText xml:space="preserve"> SEQ Figure \* ARABIC </w:instrText>
+      </w:r>
+      <w:r>
+        <w:rPr>
+          <w:b/>
+        </w:rPr>
+        <w:fldChar w:fldCharType="separate"/>
+      </w:r>
+      <w:r>
+        <w:rPr>
+          <w:b/>
+          <w:noProof/>
+        </w:rPr>
+        <w:t>1</w:t>
+      </w:r>
+      <w:r>
+        <w:rPr>
+          <w:b/>
+        </w:rPr>
+        <w:fldChar w:fldCharType="end"/>
+      </w:r>
+      <w:r>
+        <w:rPr>
+          <w:b/>
+        </w:rPr>
+        <w:t>:</w:t>
+      </w:r>
+      <w:r>
+        <w:t xml:space="preserve"> </w:t>
+      </w:r>
+      <w:r>
+        <w:rPr>
+          <w:rFonts w:eastAsia="Times New Roman"/>
+          <w:b/>
+          <w:color w:val="000000"/>
+        </w:rPr>
+        <w:t>Power Consumption of Compressor for Different Control Schemes</w:t>
+      </w:r>
+      <w:r>
+        <w:rPr>
+          <w:rStyle w:val="FootnoteReference"/>
+          <w:rFonts w:eastAsia="Times New Roman"/>
+          <w:b/>
+          <w:color w:val="000000"/>
+        </w:rPr>
+        <w:footnoteReference w:id="2"/>
+      </w:r>
+      <w:r>
+        <w:rPr>
+          <w:rFonts w:eastAsia="Times New Roman"/>
+          <w:b/>
+          <w:color w:val="000000"/>
+        </w:rPr>
+        <w:t>.</w:t>
+      </w:r>
+    </w:p>
+    <w:p>
+      <w:pPr>
+        <w:pBdr>
+          <w:top w:val="nil"/>
+          <w:left w:val="nil"/>
+          <w:bottom w:val="nil"/>
+          <w:right w:val="nil"/>
+          <w:between w:val="nil"/>
+        </w:pBdr>
+        <w:spacing w:line="360" w:lineRule="auto"/>
+        <w:ind w:firstLine="720"/>
         <w:jc w:val="both"/>
-      </w:pPr>
-      <w:r>
-        <w:tab/>
-      </w:r>
-      <w:r>
-        <w:t>Notice that a linear proportion is not exactly followed for VFD power consumption. This is a result of losses incurred by the variable frequency drive, which reduces the motor's efficiency. Therefore, with VFD control, as the flow rate decreases, the VFD/motor system efficiency decreases. Consequently, the actual power consumption is higher than the theoretical power consumption estimated by the linear proportion, with more deviation at lower flow rates. More accurate power consumption estimates can be obtained for varying flows if pump or fan curves from the manufacturers are available.</w:t>
-      </w:r>
-    </w:p>
-    <w:p>
-      <w:pPr>
-        <w:spacing w:line="360" w:lineRule="auto"/>
-        <w:jc w:val="both"/>
-      </w:pPr>
-      <w:bookmarkStart w:id="1" w:name="_Hlk103245661"/>
-      <w:r>
-        <w:tab/>
-      </w:r>
+        <w:rPr>
+          <w:rFonts w:eastAsia="Times New Roman"/>
+          <w:b/>
+          <w:color w:val="000000"/>
+        </w:rPr>
+      </w:pPr>
       <w:r>
         <w:t xml:space="preserve">The </w:t>
       </w:r>
@@ -3049,7 +3230,25 @@
         <w:t>1</w:t>
       </w:r>
       <w:r>
-        <w:t xml:space="preserve"> / </w:t>
+        <w:t xml:space="preserve"> </w:t>
+      </w:r>
+      <w:r>
+        <w:t xml:space="preserve">× </w:t>
+      </w:r>
+      <w:r>
+        <w:t>FP</w:t>
+      </w:r>
+      <w:r>
+        <w:rPr>
+          <w:vertAlign w:val="subscript"/>
+        </w:rPr>
+        <w:t>C</w:t>
+      </w:r>
+      <w:r>
+        <w:t xml:space="preserve"> </w:t>
+      </w:r>
+      <w:r>
+        <w:t xml:space="preserve">/ </w:t>
       </w:r>
       <w:r>
         <w:sym w:font="Symbol" w:char="F068"/>
@@ -3120,7 +3319,19 @@
         <w:t xml:space="preserve"> × </w:t>
       </w:r>
       <w:r>
-        <w:t xml:space="preserve">FR </w:t>
+        <w:t>F</w:t>
+      </w:r>
+      <w:r>
+        <w:t>P</w:t>
+      </w:r>
+      <w:r>
+        <w:rPr>
+          <w:vertAlign w:val="subscript"/>
+        </w:rPr>
+        <w:t>V</w:t>
+      </w:r>
+      <w:r>
+        <w:t xml:space="preserve"> </w:t>
       </w:r>
       <w:r>
         <w:t xml:space="preserve">/ </w:t>
@@ -3144,9 +3355,15 @@
       </w:pPr>
       <w:proofErr w:type="gramStart"/>
       <w:r>
-        <w:t>where</w:t>
+        <w:t>w</w:t>
+      </w:r>
+      <w:r>
+        <w:t>here</w:t>
       </w:r>
       <w:proofErr w:type="gramEnd"/>
+      <w:r>
+        <w:t>,</w:t>
+      </w:r>
     </w:p>
     <w:p>
       <w:pPr>
@@ -3203,42 +3420,28 @@
         <w:spacing w:line="360" w:lineRule="auto"/>
         <w:jc w:val="both"/>
       </w:pPr>
-      <w:bookmarkStart w:id="2" w:name="_Hlk103245757"/>
-      <w:r>
-        <w:lastRenderedPageBreak/>
-        <w:tab/>
-      </w:r>
-      <w:r>
-        <w:t>FR</w:t>
-      </w:r>
-      <w:r>
-        <w:tab/>
-        <w:t>= Power fraction of the motor with VFD</w:t>
-      </w:r>
-      <w:r>
-        <w:t xml:space="preserve"> at </w:t>
-      </w:r>
-      <w:r>
-        <w:t xml:space="preserve">average </w:t>
-      </w:r>
-      <w:r>
-        <w:t>${LF}</w:t>
-      </w:r>
-      <w:r>
-        <w:t>%</w:t>
-      </w:r>
-      <w:r>
-        <w:t xml:space="preserve"> </w:t>
-      </w:r>
-      <w:proofErr w:type="gramStart"/>
-      <w:r>
-        <w:t>load</w:t>
-      </w:r>
-      <w:r>
-        <w:t>;</w:t>
-      </w:r>
-      <w:bookmarkEnd w:id="2"/>
-      <w:proofErr w:type="gramEnd"/>
+      <w:r>
+        <w:tab/>
+      </w:r>
+      <w:r>
+        <w:t>FP</w:t>
+      </w:r>
+      <w:r>
+        <w:rPr>
+          <w:vertAlign w:val="subscript"/>
+        </w:rPr>
+        <w:t>C</w:t>
+      </w:r>
+      <w:r>
+        <w:tab/>
+        <w:t xml:space="preserve">= Power fraction of the motor </w:t>
+      </w:r>
+      <w:r>
+        <w:t>using ${CT} control</w:t>
+      </w:r>
+      <w:r>
+        <w:t xml:space="preserve"> at average ${LF}% load</w:t>
+      </w:r>
     </w:p>
     <w:p>
       <w:pPr>
@@ -3250,12 +3453,91 @@
       </w:r>
       <w:r>
         <w:tab/>
+        <w:t>= ${F</w:t>
+      </w:r>
+      <w:r>
+        <w:t>PC</w:t>
+      </w:r>
+      <w:r>
+        <w:t xml:space="preserve">}% (from </w:t>
+      </w:r>
+      <w:r>
+        <w:t>figure</w:t>
+      </w:r>
+      <w:r>
+        <w:t>)</w:t>
+      </w:r>
+    </w:p>
+    <w:p>
+      <w:pPr>
+        <w:spacing w:line="360" w:lineRule="auto"/>
+        <w:jc w:val="both"/>
+      </w:pPr>
+      <w:bookmarkStart w:id="2" w:name="_Hlk103245757"/>
+      <w:r>
+        <w:tab/>
+      </w:r>
+      <w:r>
+        <w:t>FP</w:t>
+      </w:r>
+      <w:r>
+        <w:rPr>
+          <w:vertAlign w:val="subscript"/>
+        </w:rPr>
+        <w:t>V</w:t>
+      </w:r>
+      <w:r>
+        <w:tab/>
+        <w:t>= Power fraction of the motor with VFD</w:t>
+      </w:r>
+      <w:r>
+        <w:t xml:space="preserve"> at </w:t>
+      </w:r>
+      <w:r>
+        <w:t xml:space="preserve">average </w:t>
+      </w:r>
+      <w:r>
+        <w:t>${</w:t>
+      </w:r>
+      <w:r>
+        <w:t>LF</w:t>
+      </w:r>
+      <w:r>
+        <w:t>}</w:t>
+      </w:r>
+      <w:r>
+        <w:t>%</w:t>
+      </w:r>
+      <w:r>
+        <w:t xml:space="preserve"> load</w:t>
+      </w:r>
+      <w:bookmarkEnd w:id="2"/>
+    </w:p>
+    <w:p>
+      <w:pPr>
+        <w:spacing w:line="360" w:lineRule="auto"/>
+        <w:jc w:val="both"/>
+      </w:pPr>
+      <w:r>
+        <w:tab/>
+      </w:r>
+      <w:r>
+        <w:tab/>
       </w:r>
       <w:r>
         <w:t xml:space="preserve">= </w:t>
       </w:r>
       <w:r>
-        <w:t>${FR}</w:t>
+        <w:t>${</w:t>
+      </w:r>
+      <w:r>
+        <w:t>F</w:t>
+      </w:r>
+      <w:r>
+        <w:t>PV</w:t>
+      </w:r>
+      <w:r>
+        <w:t>}</w:t>
       </w:r>
       <w:r>
         <w:t>%</w:t>
@@ -3398,7 +3680,22 @@
         <w:t>0.746 kW/HP</w:t>
       </w:r>
       <w:r>
-        <w:t xml:space="preserve"> / </w:t>
+        <w:t xml:space="preserve"> </w:t>
+      </w:r>
+      <w:r>
+        <w:t xml:space="preserve">× </w:t>
+      </w:r>
+      <w:r>
+        <w:t>${</w:t>
+      </w:r>
+      <w:r>
+        <w:t>FPC</w:t>
+      </w:r>
+      <w:r>
+        <w:t xml:space="preserve">}% </w:t>
+      </w:r>
+      <w:r>
+        <w:t xml:space="preserve">/ </w:t>
       </w:r>
       <w:r>
         <w:t>${ETAE}</w:t>
@@ -3446,6 +3743,7 @@
         </w:rPr>
       </w:pPr>
       <w:r>
+        <w:lastRenderedPageBreak/>
         <w:tab/>
       </w:r>
       <w:r>
@@ -3480,7 +3778,13 @@
         <w:t xml:space="preserve">× </w:t>
       </w:r>
       <w:r>
-        <w:t>${FR}</w:t>
+        <w:t>${F</w:t>
+      </w:r>
+      <w:r>
+        <w:t>PV</w:t>
+      </w:r>
+      <w:r>
+        <w:t>}</w:t>
       </w:r>
       <w:r>
         <w:t xml:space="preserve">% / </w:t>
@@ -3615,6 +3919,9 @@
         <w:t>here</w:t>
       </w:r>
       <w:proofErr w:type="gramEnd"/>
+      <w:r>
+        <w:t>,</w:t>
+      </w:r>
     </w:p>
     <w:p>
       <w:pPr>
@@ -4194,7 +4501,6 @@
         <w:jc w:val="both"/>
       </w:pPr>
       <w:r>
-        <w:lastRenderedPageBreak/>
         <w:tab/>
       </w:r>
       <w:r>
@@ -4340,6 +4646,7 @@
         <w:jc w:val="both"/>
       </w:pPr>
       <w:r>
+        <w:lastRenderedPageBreak/>
         <w:tab/>
       </w:r>
       <w:r>
@@ -4808,7 +5115,7 @@
         </w:tabs>
         <w:spacing w:line="360" w:lineRule="auto"/>
       </w:pPr>
-      <w:hyperlink r:id="rId9" w:history="1">
+      <w:hyperlink r:id="rId10" w:history="1">
         <w:r>
           <w:rPr>
             <w:rStyle w:val="Hyperlink"/>
@@ -4836,7 +5143,7 @@
           <w:u w:val="none"/>
         </w:rPr>
       </w:pPr>
-      <w:hyperlink r:id="rId10" w:history="1">
+      <w:hyperlink r:id="rId11" w:history="1">
         <w:r>
           <w:rPr>
             <w:rStyle w:val="Hyperlink"/>
@@ -4919,7 +5226,6 @@
         <w:rPr>
           <w:rFonts w:eastAsia="Times New Roman"/>
         </w:rPr>
-        <w:lastRenderedPageBreak/>
         <w:t>https://www.grainger.com/product/SPEEDAIRE-Air-Tank-240-gal-Tank-Capacity-6CJL3</w:t>
       </w:r>
       <w:r>
@@ -5025,6 +5331,45 @@
           <w:szCs w:val="20"/>
         </w:rPr>
         <w:t>, Table 3.1, p. 18, 1991.</w:t>
+      </w:r>
+    </w:p>
+  </w:footnote>
+  <w:footnote w:id="2">
+    <w:p>
+      <w:pPr>
+        <w:pStyle w:val="FootnoteText"/>
+      </w:pPr>
+      <w:r>
+        <w:rPr>
+          <w:rStyle w:val="FootnoteReference"/>
+        </w:rPr>
+        <w:footnoteRef/>
+      </w:r>
+      <w:r>
+        <w:t xml:space="preserve"> </w:t>
+      </w:r>
+      <w:r>
+        <w:t>Power Characteristics of Industrial Air Compressors</w:t>
+      </w:r>
+      <w:r>
+        <w:t xml:space="preserve">, </w:t>
+      </w:r>
+      <w:r>
+        <w:t>Chris Schmidt</w:t>
+      </w:r>
+      <w:r>
+        <w:t xml:space="preserve">, </w:t>
+      </w:r>
+      <w:r>
+        <w:t xml:space="preserve">Kelly </w:t>
+      </w:r>
+      <w:proofErr w:type="spellStart"/>
+      <w:r>
+        <w:t>Kissock</w:t>
+      </w:r>
+      <w:proofErr w:type="spellEnd"/>
+      <w:r>
+        <w:t>, Ph.D., P.E</w:t>
       </w:r>
     </w:p>
   </w:footnote>
@@ -6785,28 +7130,28 @@
 </file>
 
 <file path=customXml/item1.xml><?xml version="1.0" encoding="utf-8"?>
-<b:Sources xmlns:b="http://schemas.openxmlformats.org/officeDocument/2006/bibliography" xmlns="http://schemas.openxmlformats.org/officeDocument/2006/bibliography" SelectedStyle="\APASixthEditionOfficeOnline.xsl" StyleName="APA" Version="6"/>
-</file>
-
-<file path=customXml/item2.xml><?xml version="1.0" encoding="utf-8"?>
 <go:gDocsCustomXmlDataStorage xmlns:go="http://customooxmlschemas.google.com/" xmlns:r="http://schemas.openxmlformats.org/officeDocument/2006/relationships">
   <go:docsCustomData xmlns:go="http://customooxmlschemas.google.com/" roundtripDataSignature="AMtx7mjs4xsXYB8aAtsTP6rd15v9CGKTHg==">AMUW2mVefQbqG5v00xRnSxSpmJ6Fv4CRn0NfKDzOcr/QnUVb9r1gtAEuKkwW6nhCh3HMAUyldAbzySKNEEC6WGRVvvwkHMCkX9YPIcDpEAC0vfXVYVaURJdUEiRHiTHrKZK4IPPMWPnVsmGKUPqydgtDAhWXC8ycpQ==</go:docsCustomData>
 </go:gDocsCustomXmlDataStorage>
 </file>
 
-<file path=customXml/itemProps1.xml><?xml version="1.0" encoding="utf-8"?>
-<ds:datastoreItem xmlns:ds="http://schemas.openxmlformats.org/officeDocument/2006/customXml" ds:itemID="{1FF85201-6E0C-41C0-95E3-42B3F9C5594F}">
-  <ds:schemaRefs>
-    <ds:schemaRef ds:uri="http://schemas.openxmlformats.org/officeDocument/2006/bibliography"/>
-  </ds:schemaRefs>
-</ds:datastoreItem>
+<file path=customXml/item2.xml><?xml version="1.0" encoding="utf-8"?>
+<b:Sources xmlns:b="http://schemas.openxmlformats.org/officeDocument/2006/bibliography" xmlns="http://schemas.openxmlformats.org/officeDocument/2006/bibliography" SelectedStyle="\APASixthEditionOfficeOnline.xsl" StyleName="APA" Version="6"/>
 </file>
 
-<file path=customXml/itemProps2.xml><?xml version="1.0" encoding="utf-8"?>
+<file path=customXml/itemProps1.xml><?xml version="1.0" encoding="utf-8"?>
 <ds:datastoreItem xmlns:ds="http://schemas.openxmlformats.org/officeDocument/2006/customXml" ds:itemID="{11111111-1234-1234-1234-123412341234}">
   <ds:schemaRefs>
     <ds:schemaRef ds:uri="http://customooxmlschemas.google.com/"/>
     <ds:schemaRef ds:uri="http://schemas.openxmlformats.org/officeDocument/2006/relationships"/>
   </ds:schemaRefs>
 </ds:datastoreItem>
+</file>
+
+<file path=customXml/itemProps2.xml><?xml version="1.0" encoding="utf-8"?>
+<ds:datastoreItem xmlns:ds="http://schemas.openxmlformats.org/officeDocument/2006/customXml" ds:itemID="{1FF85201-6E0C-41C0-95E3-42B3F9C5594F}">
+  <ds:schemaRefs>
+    <ds:schemaRef ds:uri="http://schemas.openxmlformats.org/officeDocument/2006/bibliography"/>
+  </ds:schemaRefs>
+</ds:datastoreItem>
 </file>
</xml_diff>